<commit_message>
Minor pricing and wording changes requested by client
</commit_message>
<xml_diff>
--- a/resources/project_feedback_form.docx
+++ b/resources/project_feedback_form.docx
@@ -1,6 +1,6 @@
 
 <file path=word/document.xml><?xml version="1.0" encoding="utf-8"?>
-<w:document xmlns:wpc="http://schemas.microsoft.com/office/word/2010/wordprocessingCanvas" xmlns:cx="http://schemas.microsoft.com/office/drawing/2014/chartex" xmlns:cx1="http://schemas.microsoft.com/office/drawing/2015/9/8/chartex" xmlns:cx2="http://schemas.microsoft.com/office/drawing/2015/10/21/chartex" xmlns:cx3="http://schemas.microsoft.com/office/drawing/2016/5/9/chartex" xmlns:cx4="http://schemas.microsoft.com/office/drawing/2016/5/10/chartex" xmlns:cx5="http://schemas.microsoft.com/office/drawing/2016/5/11/chartex" xmlns:cx6="http://schemas.microsoft.com/office/drawing/2016/5/12/chartex" xmlns:cx7="http://schemas.microsoft.com/office/drawing/2016/5/13/chartex" xmlns:cx8="http://schemas.microsoft.com/office/drawing/2016/5/14/chartex" xmlns:mc="http://schemas.openxmlformats.org/markup-compatibility/2006" xmlns:aink="http://schemas.microsoft.com/office/drawing/2016/ink" xmlns:am3d="http://schemas.microsoft.com/office/drawing/2017/model3d" xmlns:o="urn:schemas-microsoft-com:office:office" xmlns:oel="http://schemas.microsoft.com/office/2019/extlst" xmlns:r="http://schemas.openxmlformats.org/officeDocument/2006/relationships" xmlns:m="http://schemas.openxmlformats.org/officeDocument/2006/math" xmlns:v="urn:schemas-microsoft-com:vml" xmlns:wp14="http://schemas.microsoft.com/office/word/2010/wordprocessingDrawing" xmlns:wp="http://schemas.openxmlformats.org/drawingml/2006/wordprocessingDrawing" xmlns:w10="urn:schemas-microsoft-com:office:word" xmlns:w="http://schemas.openxmlformats.org/wordprocessingml/2006/main" xmlns:w14="http://schemas.microsoft.com/office/word/2010/wordml" xmlns:w15="http://schemas.microsoft.com/office/word/2012/wordml" xmlns:w16cex="http://schemas.microsoft.com/office/word/2018/wordml/cex" xmlns:w16cid="http://schemas.microsoft.com/office/word/2016/wordml/cid" xmlns:w16="http://schemas.microsoft.com/office/word/2018/wordml" xmlns:w16sdtdh="http://schemas.microsoft.com/office/word/2020/wordml/sdtdatahash" xmlns:w16se="http://schemas.microsoft.com/office/word/2015/wordml/symex" xmlns:wpg="http://schemas.microsoft.com/office/word/2010/wordprocessingGroup" xmlns:wpi="http://schemas.microsoft.com/office/word/2010/wordprocessingInk" xmlns:wne="http://schemas.microsoft.com/office/word/2006/wordml" xmlns:wps="http://schemas.microsoft.com/office/word/2010/wordprocessingShape" mc:Ignorable="w14 w15 w16se w16cid w16 w16cex w16sdtdh wp14">
+<w:document xmlns:wpc="http://schemas.microsoft.com/office/word/2010/wordprocessingCanvas" xmlns:cx="http://schemas.microsoft.com/office/drawing/2014/chartex" xmlns:cx1="http://schemas.microsoft.com/office/drawing/2015/9/8/chartex" xmlns:cx2="http://schemas.microsoft.com/office/drawing/2015/10/21/chartex" xmlns:cx3="http://schemas.microsoft.com/office/drawing/2016/5/9/chartex" xmlns:cx4="http://schemas.microsoft.com/office/drawing/2016/5/10/chartex" xmlns:cx5="http://schemas.microsoft.com/office/drawing/2016/5/11/chartex" xmlns:cx6="http://schemas.microsoft.com/office/drawing/2016/5/12/chartex" xmlns:cx7="http://schemas.microsoft.com/office/drawing/2016/5/13/chartex" xmlns:cx8="http://schemas.microsoft.com/office/drawing/2016/5/14/chartex" xmlns:mc="http://schemas.openxmlformats.org/markup-compatibility/2006" xmlns:aink="http://schemas.microsoft.com/office/drawing/2016/ink" xmlns:am3d="http://schemas.microsoft.com/office/drawing/2017/model3d" xmlns:o="urn:schemas-microsoft-com:office:office" xmlns:oel="http://schemas.microsoft.com/office/2019/extlst" xmlns:r="http://schemas.openxmlformats.org/officeDocument/2006/relationships" xmlns:m="http://schemas.openxmlformats.org/officeDocument/2006/math" xmlns:v="urn:schemas-microsoft-com:vml" xmlns:wp14="http://schemas.microsoft.com/office/word/2010/wordprocessingDrawing" xmlns:wp="http://schemas.openxmlformats.org/drawingml/2006/wordprocessingDrawing" xmlns:w10="urn:schemas-microsoft-com:office:word" xmlns:w="http://schemas.openxmlformats.org/wordprocessingml/2006/main" xmlns:w14="http://schemas.microsoft.com/office/word/2010/wordml" xmlns:w15="http://schemas.microsoft.com/office/word/2012/wordml" xmlns:w16cex="http://schemas.microsoft.com/office/word/2018/wordml/cex" xmlns:w16cid="http://schemas.microsoft.com/office/word/2016/wordml/cid" xmlns:w16="http://schemas.microsoft.com/office/word/2018/wordml" xmlns:w16du="http://schemas.microsoft.com/office/word/2023/wordml/word16du" xmlns:w16sdtdh="http://schemas.microsoft.com/office/word/2020/wordml/sdtdatahash" xmlns:w16se="http://schemas.microsoft.com/office/word/2015/wordml/symex" xmlns:wpg="http://schemas.microsoft.com/office/word/2010/wordprocessingGroup" xmlns:wpi="http://schemas.microsoft.com/office/word/2010/wordprocessingInk" xmlns:wne="http://schemas.microsoft.com/office/word/2006/wordml" xmlns:wps="http://schemas.microsoft.com/office/word/2010/wordprocessingShape" mc:Ignorable="w14 w15 w16se w16cid w16 w16cex w16sdtdh w16du wp14">
   <w:body>
     <w:p>
       <w:pPr>
@@ -37,447 +37,704 @@
         <w:t>Name of Student being Reviewed</w:t>
       </w:r>
       <w:r>
+        <w:t>:</w:t>
+      </w:r>
+      <w:r>
+        <w:t xml:space="preserve"> Avrey Semadeni</w:t>
+      </w:r>
+    </w:p>
+    <w:p>
+      <w:r>
+        <w:rPr>
+          <w:b/>
+          <w:bCs/>
+        </w:rPr>
+        <w:t>Name of R</w:t>
+      </w:r>
+      <w:r>
+        <w:rPr>
+          <w:b/>
+          <w:bCs/>
+        </w:rPr>
+        <w:t>eviewer</w:t>
+      </w:r>
+      <w:r>
+        <w:t>:</w:t>
+      </w:r>
+    </w:p>
+    <w:p>
+      <w:r>
+        <w:rPr>
+          <w:b/>
+          <w:bCs/>
+        </w:rPr>
+        <w:t>Company/Position</w:t>
+      </w:r>
+      <w:r>
+        <w:t>:</w:t>
+      </w:r>
+    </w:p>
+    <w:p>
+      <w:r>
+        <w:rPr>
+          <w:b/>
+          <w:bCs/>
+        </w:rPr>
+        <w:t>Contact information (phone, email)</w:t>
+      </w:r>
+      <w:r>
+        <w:t>:</w:t>
+      </w:r>
+    </w:p>
+    <w:p>
+      <w:pPr>
+        <w:spacing w:after="0"/>
+      </w:pPr>
+      <w:r>
+        <w:rPr>
+          <w:b/>
+          <w:bCs/>
+        </w:rPr>
+        <w:t>Relation to S</w:t>
+      </w:r>
+      <w:r>
+        <w:rPr>
+          <w:b/>
+          <w:bCs/>
+        </w:rPr>
+        <w:t>tudent</w:t>
+      </w:r>
+      <w:r>
+        <w:rPr>
+          <w:b/>
+          <w:bCs/>
+        </w:rPr>
+        <w:t xml:space="preserve"> (check one)</w:t>
+      </w:r>
+      <w:r>
+        <w:t>:</w:t>
+      </w:r>
+      <w:r>
+        <w:t xml:space="preserve"> </w:t>
+      </w:r>
+      <w:r>
+        <w:t xml:space="preserve">  </w:t>
+      </w:r>
+      <w:r>
+        <w:t xml:space="preserve"> </w:t>
+      </w:r>
+      <w:r>
+        <w:t>Client</w:t>
+      </w:r>
+      <w:r>
+        <w:t xml:space="preserve"> </w:t>
+      </w:r>
+      <w:r>
+        <w:t>[   ]</w:t>
+      </w:r>
+      <w:r>
+        <w:t xml:space="preserve">                              </w:t>
+      </w:r>
+      <w:r>
+        <w:t xml:space="preserve">       </w:t>
+      </w:r>
+      <w:r>
+        <w:t xml:space="preserve"> </w:t>
+      </w:r>
+      <w:r>
+        <w:t>F</w:t>
+      </w:r>
+      <w:r>
+        <w:t>riend</w:t>
+      </w:r>
+      <w:r>
+        <w:t xml:space="preserve"> [   ]</w:t>
+      </w:r>
+      <w:r>
+        <w:tab/>
+      </w:r>
+    </w:p>
+    <w:p>
+      <w:pPr>
+        <w:spacing w:after="0"/>
+      </w:pPr>
+      <w:r>
+        <w:t xml:space="preserve">                                      </w:t>
+      </w:r>
+      <w:r>
+        <w:t xml:space="preserve"> </w:t>
+      </w:r>
+      <w:r>
+        <w:t xml:space="preserve">      </w:t>
+      </w:r>
+      <w:r>
+        <w:t xml:space="preserve">  </w:t>
+      </w:r>
+      <w:r>
+        <w:t>A</w:t>
+      </w:r>
+      <w:r>
+        <w:t>cquaintance</w:t>
+      </w:r>
+      <w:r>
+        <w:t xml:space="preserve"> [   ]</w:t>
+      </w:r>
+      <w:r>
+        <w:t xml:space="preserve">                            </w:t>
+      </w:r>
+      <w:r>
+        <w:t>P</w:t>
+      </w:r>
+      <w:r>
+        <w:t>rofessional</w:t>
+      </w:r>
+      <w:r>
+        <w:t xml:space="preserve"> [   ]</w:t>
+      </w:r>
+      <w:r>
+        <w:tab/>
+      </w:r>
+    </w:p>
+    <w:p>
+      <w:pPr>
+        <w:spacing w:after="0"/>
+      </w:pPr>
+      <w:r>
+        <w:t xml:space="preserve">                                </w:t>
+      </w:r>
+      <w:r>
+        <w:t xml:space="preserve"> </w:t>
+      </w:r>
+      <w:r>
+        <w:t xml:space="preserve">   </w:t>
+      </w:r>
+      <w:r>
+        <w:t xml:space="preserve">  </w:t>
+      </w:r>
+      <w:r>
+        <w:t>Web</w:t>
+      </w:r>
+      <w:r>
+        <w:t>/</w:t>
+      </w:r>
+      <w:r>
+        <w:t>UX professor</w:t>
+      </w:r>
+      <w:r>
+        <w:t xml:space="preserve"> [   ]</w:t>
+      </w:r>
+      <w:r>
+        <w:t xml:space="preserve">          </w:t>
+      </w:r>
+      <w:r>
+        <w:t xml:space="preserve">Weber State professor </w:t>
+      </w:r>
+      <w:r>
+        <w:t>[   ]</w:t>
+      </w:r>
+      <w:r>
+        <w:t xml:space="preserve">    </w:t>
+      </w:r>
+    </w:p>
+    <w:p>
+      <w:pPr>
+        <w:spacing w:after="0"/>
+      </w:pPr>
+      <w:r>
+        <w:t xml:space="preserve">                                  </w:t>
+      </w:r>
+      <w:r>
+        <w:t xml:space="preserve">  </w:t>
+      </w:r>
+      <w:r>
+        <w:t xml:space="preserve">  </w:t>
+      </w:r>
+      <w:r>
+        <w:t xml:space="preserve">  </w:t>
+      </w:r>
+      <w:r>
+        <w:t>Weber State staff</w:t>
+      </w:r>
+      <w:r>
+        <w:t xml:space="preserve"> [   ]</w:t>
+      </w:r>
+      <w:r>
+        <w:t xml:space="preserve">       </w:t>
+      </w:r>
+      <w:r>
+        <w:t xml:space="preserve">  </w:t>
+      </w:r>
+      <w:r>
+        <w:t xml:space="preserve">  </w:t>
+      </w:r>
+      <w:r>
+        <w:t xml:space="preserve"> O</w:t>
+      </w:r>
+      <w:r>
+        <w:t>ther, please specify</w:t>
+      </w:r>
+      <w:r>
+        <w:t>:</w:t>
+      </w:r>
+      <w:r>
+        <w:t xml:space="preserve"> </w:t>
+      </w:r>
+      <w:r>
+        <w:t>________</w:t>
+      </w:r>
+      <w:r>
+        <w:t>_______</w:t>
+      </w:r>
+      <w:r>
+        <w:t>______</w:t>
+      </w:r>
+    </w:p>
+    <w:p>
+      <w:pPr>
+        <w:pStyle w:val="Heading1"/>
+      </w:pPr>
+      <w:r>
+        <w:t xml:space="preserve">Part 1 - </w:t>
+      </w:r>
+      <w:r>
+        <w:t>Questions for Client Only:</w:t>
+      </w:r>
+    </w:p>
+    <w:p>
+      <w:pPr>
+        <w:rPr>
+          <w:b/>
+          <w:bCs/>
+        </w:rPr>
+      </w:pPr>
+      <w:r>
+        <w:rPr>
+          <w:b/>
+          <w:bCs/>
+        </w:rPr>
+        <w:t>1.</w:t>
+      </w:r>
+      <w:r>
+        <w:rPr>
+          <w:b/>
+          <w:bCs/>
+        </w:rPr>
+        <w:t xml:space="preserve"> </w:t>
+      </w:r>
+      <w:r>
+        <w:rPr>
+          <w:b/>
+          <w:bCs/>
+        </w:rPr>
+        <w:t xml:space="preserve">Were the </w:t>
+      </w:r>
+      <w:r>
+        <w:rPr>
+          <w:b/>
+          <w:bCs/>
+        </w:rPr>
+        <w:t>requirements</w:t>
+      </w:r>
+      <w:r>
+        <w:rPr>
+          <w:b/>
+          <w:bCs/>
+        </w:rPr>
+        <w:t>/objectives</w:t>
+      </w:r>
+      <w:r>
+        <w:rPr>
+          <w:b/>
+          <w:bCs/>
+        </w:rPr>
+        <w:t xml:space="preserve"> </w:t>
+      </w:r>
+      <w:r>
+        <w:rPr>
+          <w:b/>
+          <w:bCs/>
+        </w:rPr>
+        <w:t xml:space="preserve">of the project </w:t>
+      </w:r>
+      <w:r>
+        <w:rPr>
+          <w:b/>
+          <w:bCs/>
+        </w:rPr>
+        <w:t>met</w:t>
+      </w:r>
+      <w:r>
+        <w:rPr>
+          <w:b/>
+          <w:bCs/>
+        </w:rPr>
+        <w:t xml:space="preserve"> by the student</w:t>
+      </w:r>
+      <w:r>
+        <w:rPr>
+          <w:b/>
+          <w:bCs/>
+        </w:rPr>
+        <w:t>?</w:t>
+      </w:r>
+    </w:p>
+    <w:p>
+      <w:pPr>
+        <w:ind w:firstLine="270"/>
+      </w:pPr>
+      <w:r>
+        <w:t xml:space="preserve">[   ] </w:t>
+      </w:r>
+      <w:r>
+        <w:t>All requirements were met</w:t>
+      </w:r>
+      <w:r>
+        <w:t xml:space="preserve"> </w:t>
+      </w:r>
+    </w:p>
+    <w:p>
+      <w:pPr>
+        <w:ind w:firstLine="270"/>
+      </w:pPr>
+      <w:r>
+        <w:t xml:space="preserve">[   ] </w:t>
+      </w:r>
+      <w:r>
+        <w:t>Most requirements were met</w:t>
+      </w:r>
+      <w:r>
+        <w:t xml:space="preserve">         </w:t>
+      </w:r>
+    </w:p>
+    <w:p>
+      <w:pPr>
+        <w:ind w:firstLine="270"/>
+      </w:pPr>
+      <w:r>
+        <w:t xml:space="preserve">[   ] </w:t>
+      </w:r>
+      <w:r>
+        <w:t>Some requirements were met</w:t>
+      </w:r>
+      <w:r>
+        <w:t xml:space="preserve">          </w:t>
+      </w:r>
+    </w:p>
+    <w:p>
+      <w:pPr>
+        <w:ind w:firstLine="270"/>
+      </w:pPr>
+      <w:r>
+        <w:t xml:space="preserve">[   ] </w:t>
+      </w:r>
+      <w:r>
+        <w:t>No requirements were met</w:t>
+      </w:r>
+    </w:p>
+    <w:p>
+      <w:pPr>
+        <w:ind w:firstLine="270"/>
+      </w:pPr>
+      <w:r>
+        <w:rPr>
+          <w:b/>
+          <w:bCs/>
+        </w:rPr>
+        <w:t>Add Comment</w:t>
+      </w:r>
+      <w:r>
         <w:t xml:space="preserve">:  </w:t>
       </w:r>
     </w:p>
     <w:p>
-      <w:r>
-        <w:rPr>
-          <w:b/>
-          <w:bCs/>
-        </w:rPr>
-        <w:t>Name of R</w:t>
-      </w:r>
-      <w:r>
-        <w:rPr>
-          <w:b/>
-          <w:bCs/>
-        </w:rPr>
-        <w:t>eviewer</w:t>
-      </w:r>
-      <w:r>
-        <w:t>:</w:t>
-      </w:r>
-    </w:p>
-    <w:p>
-      <w:r>
-        <w:rPr>
-          <w:b/>
-          <w:bCs/>
-        </w:rPr>
-        <w:t>Company/Position</w:t>
-      </w:r>
-      <w:r>
-        <w:t>:</w:t>
-      </w:r>
-    </w:p>
-    <w:p>
-      <w:r>
-        <w:rPr>
-          <w:b/>
-          <w:bCs/>
-        </w:rPr>
-        <w:t>Contact information (phone, email)</w:t>
-      </w:r>
-      <w:r>
-        <w:t>:</w:t>
-      </w:r>
-    </w:p>
-    <w:p>
-      <w:pPr>
-        <w:spacing w:after="0"/>
-      </w:pPr>
-      <w:r>
-        <w:rPr>
-          <w:b/>
-          <w:bCs/>
-        </w:rPr>
-        <w:t>Relation to S</w:t>
-      </w:r>
-      <w:r>
-        <w:rPr>
-          <w:b/>
-          <w:bCs/>
-        </w:rPr>
-        <w:t>tudent</w:t>
-      </w:r>
-      <w:r>
-        <w:rPr>
-          <w:b/>
-          <w:bCs/>
-        </w:rPr>
-        <w:t xml:space="preserve"> (check one)</w:t>
-      </w:r>
-      <w:r>
-        <w:t>:</w:t>
-      </w:r>
-      <w:r>
-        <w:t xml:space="preserve"> </w:t>
+      <w:pPr>
+        <w:ind w:firstLine="270"/>
+      </w:pPr>
+    </w:p>
+    <w:p>
+      <w:pPr>
+        <w:ind w:firstLine="270"/>
+      </w:pPr>
+    </w:p>
+    <w:p>
+      <w:pPr>
+        <w:ind w:firstLine="270"/>
+      </w:pPr>
+    </w:p>
+    <w:p>
+      <w:pPr>
+        <w:rPr>
+          <w:b/>
+          <w:bCs/>
+        </w:rPr>
+      </w:pPr>
+      <w:r>
+        <w:rPr>
+          <w:b/>
+          <w:bCs/>
+        </w:rPr>
+        <w:t>2.</w:t>
+      </w:r>
+      <w:r>
+        <w:rPr>
+          <w:b/>
+          <w:bCs/>
+        </w:rPr>
+        <w:t xml:space="preserve"> </w:t>
+      </w:r>
+      <w:r>
+        <w:rPr>
+          <w:b/>
+          <w:bCs/>
+        </w:rPr>
+        <w:t>How satisfied were you with the</w:t>
+      </w:r>
+      <w:r>
+        <w:rPr>
+          <w:b/>
+          <w:bCs/>
+        </w:rPr>
+        <w:t xml:space="preserve"> communication during your project’s completion?</w:t>
+      </w:r>
+    </w:p>
+    <w:p>
+      <w:pPr>
+        <w:ind w:firstLine="270"/>
+      </w:pPr>
+      <w:r>
+        <w:t xml:space="preserve">[   ] </w:t>
+      </w:r>
+      <w:r>
+        <w:t>Very Satisfied</w:t>
+      </w:r>
+      <w:r>
+        <w:t xml:space="preserve">    </w:t>
+      </w:r>
+      <w:r>
+        <w:t xml:space="preserve"> </w:t>
+      </w:r>
+      <w:r>
+        <w:t xml:space="preserve"> </w:t>
+      </w:r>
+      <w:r>
+        <w:t xml:space="preserve">    </w:t>
+      </w:r>
+      <w:r>
+        <w:t xml:space="preserve">[   ] </w:t>
+      </w:r>
+      <w:r>
+        <w:t>Satisfied</w:t>
+      </w:r>
+      <w:r>
+        <w:t xml:space="preserve">    </w:t>
+      </w:r>
+      <w:r>
+        <w:t xml:space="preserve">    </w:t>
       </w:r>
       <w:r>
         <w:t xml:space="preserve">  </w:t>
       </w:r>
       <w:r>
-        <w:t xml:space="preserve"> </w:t>
-      </w:r>
-      <w:r>
-        <w:t>Client</w:t>
-      </w:r>
-      <w:r>
-        <w:t xml:space="preserve"> </w:t>
-      </w:r>
-      <w:r>
-        <w:t xml:space="preserve">[ </w:t>
-      </w:r>
-      <w:proofErr w:type="gramStart"/>
-      <w:r>
-        <w:t xml:space="preserve">  ]</w:t>
-      </w:r>
-      <w:proofErr w:type="gramEnd"/>
-      <w:r>
-        <w:t xml:space="preserve">                              </w:t>
+        <w:t xml:space="preserve">[   ] </w:t>
+      </w:r>
+      <w:r>
+        <w:t>Neutral</w:t>
+      </w:r>
+      <w:r>
+        <w:t xml:space="preserve">  </w:t>
+      </w:r>
+      <w:r>
+        <w:t xml:space="preserve">   </w:t>
+      </w:r>
+      <w:r>
+        <w:t xml:space="preserve"> </w:t>
+      </w:r>
+      <w:r>
+        <w:t xml:space="preserve">  </w:t>
+      </w:r>
+      <w:r>
+        <w:t xml:space="preserve">   </w:t>
+      </w:r>
+      <w:r>
+        <w:t xml:space="preserve">[   ] </w:t>
+      </w:r>
+      <w:r>
+        <w:t>Dissatisfied</w:t>
+      </w:r>
+      <w:r>
+        <w:t xml:space="preserve"> </w:t>
+      </w:r>
+      <w:r>
+        <w:t xml:space="preserve">  </w:t>
       </w:r>
       <w:r>
         <w:t xml:space="preserve">       </w:t>
       </w:r>
       <w:r>
-        <w:t xml:space="preserve"> </w:t>
-      </w:r>
-      <w:r>
-        <w:t>F</w:t>
-      </w:r>
-      <w:r>
-        <w:t>riend</w:t>
-      </w:r>
-      <w:r>
-        <w:t xml:space="preserve"> [   ]</w:t>
-      </w:r>
-      <w:r>
-        <w:tab/>
-      </w:r>
-    </w:p>
-    <w:p>
-      <w:pPr>
-        <w:spacing w:after="0"/>
-      </w:pPr>
-      <w:r>
-        <w:t xml:space="preserve">                                      </w:t>
-      </w:r>
-      <w:r>
-        <w:t xml:space="preserve"> </w:t>
-      </w:r>
-      <w:r>
-        <w:t xml:space="preserve">      </w:t>
+        <w:t xml:space="preserve">[   ] </w:t>
+      </w:r>
+      <w:r>
+        <w:t>Very Dissatisfied</w:t>
+      </w:r>
+    </w:p>
+    <w:p>
+      <w:pPr>
+        <w:ind w:firstLine="270"/>
+      </w:pPr>
+      <w:r>
+        <w:rPr>
+          <w:b/>
+          <w:bCs/>
+        </w:rPr>
+        <w:t>Add Comment</w:t>
+      </w:r>
+      <w:r>
+        <w:t xml:space="preserve">: </w:t>
+      </w:r>
+      <w:r>
+        <w:t xml:space="preserve"> </w:t>
+      </w:r>
+    </w:p>
+    <w:p>
+      <w:pPr>
+        <w:ind w:firstLine="270"/>
+      </w:pPr>
+    </w:p>
+    <w:p>
+      <w:pPr>
+        <w:ind w:firstLine="270"/>
+      </w:pPr>
+    </w:p>
+    <w:p>
+      <w:pPr>
+        <w:ind w:firstLine="270"/>
+      </w:pPr>
+    </w:p>
+    <w:p>
+      <w:pPr>
+        <w:rPr>
+          <w:b/>
+          <w:bCs/>
+        </w:rPr>
+      </w:pPr>
+      <w:r>
+        <w:rPr>
+          <w:b/>
+          <w:bCs/>
+        </w:rPr>
+        <w:t>3.</w:t>
+      </w:r>
+      <w:r>
+        <w:rPr>
+          <w:b/>
+          <w:bCs/>
+        </w:rPr>
+        <w:t xml:space="preserve"> </w:t>
+      </w:r>
+      <w:r>
+        <w:rPr>
+          <w:b/>
+          <w:bCs/>
+        </w:rPr>
+        <w:t>What is your impression of the student’s knowledge and skill level based on your experience working with him/her?</w:t>
+      </w:r>
+    </w:p>
+    <w:p>
+      <w:pPr>
+        <w:ind w:firstLine="270"/>
+      </w:pPr>
+      <w:r>
+        <w:t xml:space="preserve">[   ] </w:t>
+      </w:r>
+      <w:r>
+        <w:t>5</w:t>
+      </w:r>
+      <w:r>
+        <w:t xml:space="preserve"> (High)</w:t>
+      </w:r>
+      <w:r>
+        <w:t xml:space="preserve">     </w:t>
       </w:r>
       <w:r>
         <w:t xml:space="preserve">  </w:t>
       </w:r>
       <w:r>
-        <w:t>A</w:t>
-      </w:r>
-      <w:r>
-        <w:t>cquaintance</w:t>
-      </w:r>
-      <w:r>
-        <w:t xml:space="preserve"> [ </w:t>
-      </w:r>
-      <w:proofErr w:type="gramStart"/>
-      <w:r>
-        <w:t xml:space="preserve">  ]</w:t>
-      </w:r>
-      <w:proofErr w:type="gramEnd"/>
-      <w:r>
-        <w:t xml:space="preserve">                            </w:t>
-      </w:r>
-      <w:r>
-        <w:t>P</w:t>
-      </w:r>
-      <w:r>
-        <w:t>rofessional</w:t>
-      </w:r>
-      <w:r>
-        <w:t xml:space="preserve"> [   ]</w:t>
-      </w:r>
-      <w:r>
-        <w:tab/>
-      </w:r>
-    </w:p>
-    <w:p>
-      <w:pPr>
-        <w:spacing w:after="0"/>
-      </w:pPr>
-      <w:r>
-        <w:t xml:space="preserve">                                </w:t>
-      </w:r>
-      <w:r>
-        <w:t xml:space="preserve"> </w:t>
+        <w:t xml:space="preserve">    </w:t>
+      </w:r>
+      <w:r>
+        <w:t xml:space="preserve"> </w:t>
+      </w:r>
+      <w:r>
+        <w:t xml:space="preserve">  </w:t>
+      </w:r>
+      <w:r>
+        <w:t xml:space="preserve">  </w:t>
+      </w:r>
+      <w:r>
+        <w:t xml:space="preserve">[   ] </w:t>
+      </w:r>
+      <w:r>
+        <w:t xml:space="preserve">4      </w:t>
+      </w:r>
+      <w:r>
+        <w:t xml:space="preserve">  </w:t>
+      </w:r>
+      <w:r>
+        <w:t xml:space="preserve">    </w:t>
+      </w:r>
+      <w:r>
+        <w:t xml:space="preserve">    </w:t>
+      </w:r>
+      <w:r>
+        <w:t xml:space="preserve">[   ] </w:t>
+      </w:r>
+      <w:r>
+        <w:t xml:space="preserve">3     </w:t>
+      </w:r>
+      <w:r>
+        <w:t xml:space="preserve"> </w:t>
+      </w:r>
+      <w:r>
+        <w:t xml:space="preserve">     </w:t>
+      </w:r>
+      <w:r>
+        <w:t xml:space="preserve">     </w:t>
+      </w:r>
+      <w:r>
+        <w:t xml:space="preserve">[   ] </w:t>
+      </w:r>
+      <w:r>
+        <w:t xml:space="preserve">2      </w:t>
+      </w:r>
+      <w:r>
+        <w:t xml:space="preserve"> </w:t>
+      </w:r>
+      <w:r>
+        <w:t xml:space="preserve"> </w:t>
+      </w:r>
+      <w:r>
+        <w:t xml:space="preserve"> </w:t>
+      </w:r>
+      <w:r>
+        <w:t xml:space="preserve">     </w:t>
       </w:r>
       <w:r>
         <w:t xml:space="preserve">   </w:t>
       </w:r>
       <w:r>
-        <w:t xml:space="preserve">  </w:t>
-      </w:r>
-      <w:r>
-        <w:t>Web</w:t>
-      </w:r>
-      <w:r>
-        <w:t>/</w:t>
-      </w:r>
-      <w:r>
-        <w:t>UX professor</w:t>
-      </w:r>
-      <w:r>
-        <w:t xml:space="preserve"> [ </w:t>
-      </w:r>
-      <w:proofErr w:type="gramStart"/>
-      <w:r>
-        <w:t xml:space="preserve">  ]</w:t>
-      </w:r>
-      <w:proofErr w:type="gramEnd"/>
-      <w:r>
-        <w:t xml:space="preserve">          </w:t>
-      </w:r>
-      <w:r>
-        <w:t xml:space="preserve">Weber State professor </w:t>
-      </w:r>
-      <w:r>
-        <w:t>[   ]</w:t>
-      </w:r>
-      <w:r>
-        <w:t xml:space="preserve">    </w:t>
-      </w:r>
-    </w:p>
-    <w:p>
-      <w:pPr>
-        <w:spacing w:after="0"/>
-      </w:pPr>
-      <w:r>
-        <w:t xml:space="preserve">                                  </w:t>
-      </w:r>
-      <w:r>
-        <w:t xml:space="preserve">  </w:t>
-      </w:r>
-      <w:r>
-        <w:t xml:space="preserve">  </w:t>
-      </w:r>
-      <w:r>
-        <w:t xml:space="preserve">  </w:t>
-      </w:r>
-      <w:r>
-        <w:t>Weber State staff</w:t>
-      </w:r>
-      <w:r>
-        <w:t xml:space="preserve"> [ </w:t>
-      </w:r>
-      <w:proofErr w:type="gramStart"/>
-      <w:r>
-        <w:t xml:space="preserve">  ]</w:t>
-      </w:r>
-      <w:proofErr w:type="gramEnd"/>
-      <w:r>
-        <w:t xml:space="preserve">       </w:t>
-      </w:r>
-      <w:r>
-        <w:t xml:space="preserve">  </w:t>
-      </w:r>
-      <w:r>
-        <w:t xml:space="preserve">  </w:t>
-      </w:r>
-      <w:r>
-        <w:t xml:space="preserve"> O</w:t>
-      </w:r>
-      <w:r>
-        <w:t>ther, please specify</w:t>
-      </w:r>
-      <w:r>
-        <w:t>:</w:t>
-      </w:r>
-      <w:r>
-        <w:t xml:space="preserve"> </w:t>
-      </w:r>
-      <w:r>
-        <w:t>________</w:t>
-      </w:r>
-      <w:r>
-        <w:t>_______</w:t>
-      </w:r>
-      <w:r>
-        <w:t>______</w:t>
-      </w:r>
-    </w:p>
-    <w:p>
-      <w:pPr>
-        <w:pStyle w:val="Heading1"/>
-      </w:pPr>
-      <w:r>
-        <w:t xml:space="preserve">Part 1 - </w:t>
-      </w:r>
-      <w:r>
-        <w:t>Questions for Client Only:</w:t>
-      </w:r>
-    </w:p>
-    <w:p>
-      <w:pPr>
-        <w:rPr>
-          <w:b/>
-          <w:bCs/>
-        </w:rPr>
-      </w:pPr>
-      <w:r>
-        <w:rPr>
-          <w:b/>
-          <w:bCs/>
-        </w:rPr>
-        <w:t>1.</w:t>
-      </w:r>
-      <w:r>
-        <w:rPr>
-          <w:b/>
-          <w:bCs/>
-        </w:rPr>
-        <w:t xml:space="preserve"> </w:t>
-      </w:r>
-      <w:r>
-        <w:rPr>
-          <w:b/>
-          <w:bCs/>
-        </w:rPr>
-        <w:t xml:space="preserve">Were the </w:t>
-      </w:r>
-      <w:r>
-        <w:rPr>
-          <w:b/>
-          <w:bCs/>
-        </w:rPr>
-        <w:t>requirements</w:t>
-      </w:r>
-      <w:r>
-        <w:rPr>
-          <w:b/>
-          <w:bCs/>
-        </w:rPr>
-        <w:t>/objectives</w:t>
-      </w:r>
-      <w:r>
-        <w:rPr>
-          <w:b/>
-          <w:bCs/>
-        </w:rPr>
-        <w:t xml:space="preserve"> </w:t>
-      </w:r>
-      <w:r>
-        <w:rPr>
-          <w:b/>
-          <w:bCs/>
-        </w:rPr>
-        <w:t xml:space="preserve">of the project </w:t>
-      </w:r>
-      <w:r>
-        <w:rPr>
-          <w:b/>
-          <w:bCs/>
-        </w:rPr>
-        <w:t>met</w:t>
-      </w:r>
-      <w:r>
-        <w:rPr>
-          <w:b/>
-          <w:bCs/>
-        </w:rPr>
-        <w:t xml:space="preserve"> by the student</w:t>
-      </w:r>
-      <w:r>
-        <w:rPr>
-          <w:b/>
-          <w:bCs/>
-        </w:rPr>
-        <w:t>?</w:t>
-      </w:r>
-    </w:p>
-    <w:p>
-      <w:pPr>
-        <w:ind w:firstLine="270"/>
-      </w:pPr>
-      <w:r>
-        <w:t xml:space="preserve">[ </w:t>
-      </w:r>
-      <w:proofErr w:type="gramStart"/>
-      <w:r>
-        <w:t xml:space="preserve">  ]</w:t>
-      </w:r>
-      <w:proofErr w:type="gramEnd"/>
-      <w:r>
-        <w:t xml:space="preserve"> </w:t>
-      </w:r>
-      <w:r>
-        <w:t>All requirements were met</w:t>
-      </w:r>
-      <w:r>
-        <w:t xml:space="preserve"> </w:t>
-      </w:r>
-    </w:p>
-    <w:p>
-      <w:pPr>
-        <w:ind w:firstLine="270"/>
-      </w:pPr>
-      <w:r>
-        <w:t xml:space="preserve">[ </w:t>
-      </w:r>
-      <w:proofErr w:type="gramStart"/>
-      <w:r>
-        <w:t xml:space="preserve">  ]</w:t>
-      </w:r>
-      <w:proofErr w:type="gramEnd"/>
-      <w:r>
-        <w:t xml:space="preserve"> </w:t>
-      </w:r>
-      <w:r>
-        <w:t>Most requirements were met</w:t>
-      </w:r>
-      <w:r>
-        <w:t xml:space="preserve">         </w:t>
-      </w:r>
-    </w:p>
-    <w:p>
-      <w:pPr>
-        <w:ind w:firstLine="270"/>
-      </w:pPr>
-      <w:r>
-        <w:t xml:space="preserve">[ </w:t>
-      </w:r>
-      <w:proofErr w:type="gramStart"/>
-      <w:r>
-        <w:t xml:space="preserve">  ]</w:t>
-      </w:r>
-      <w:proofErr w:type="gramEnd"/>
-      <w:r>
-        <w:t xml:space="preserve"> </w:t>
-      </w:r>
-      <w:r>
-        <w:t>Some requirements were met</w:t>
-      </w:r>
-      <w:r>
-        <w:t xml:space="preserve">          </w:t>
-      </w:r>
-    </w:p>
-    <w:p>
-      <w:pPr>
-        <w:ind w:firstLine="270"/>
-      </w:pPr>
-      <w:r>
-        <w:t xml:space="preserve">[ </w:t>
-      </w:r>
-      <w:proofErr w:type="gramStart"/>
-      <w:r>
-        <w:t xml:space="preserve">  ]</w:t>
-      </w:r>
-      <w:proofErr w:type="gramEnd"/>
-      <w:r>
-        <w:t xml:space="preserve"> </w:t>
-      </w:r>
-      <w:r>
-        <w:t>No requirements were met</w:t>
+        <w:t xml:space="preserve">[   ] </w:t>
+      </w:r>
+      <w:r>
+        <w:t>1</w:t>
+      </w:r>
+      <w:r>
+        <w:t xml:space="preserve"> (</w:t>
+      </w:r>
+      <w:r>
+        <w:t>Low</w:t>
+      </w:r>
+      <w:r>
+        <w:t>)</w:t>
       </w:r>
     </w:p>
     <w:p>
@@ -522,359 +779,29 @@
           <w:b/>
           <w:bCs/>
         </w:rPr>
-        <w:t>2.</w:t>
-      </w:r>
-      <w:r>
-        <w:rPr>
-          <w:b/>
-          <w:bCs/>
-        </w:rPr>
-        <w:t xml:space="preserve"> </w:t>
-      </w:r>
-      <w:r>
-        <w:rPr>
-          <w:b/>
-          <w:bCs/>
-        </w:rPr>
-        <w:t>How satisfied were you with the</w:t>
-      </w:r>
-      <w:r>
-        <w:rPr>
-          <w:b/>
-          <w:bCs/>
-        </w:rPr>
-        <w:t xml:space="preserve"> communication during your project’s completion?</w:t>
-      </w:r>
-    </w:p>
-    <w:p>
-      <w:pPr>
-        <w:ind w:firstLine="270"/>
-      </w:pPr>
-      <w:r>
-        <w:t xml:space="preserve">[ </w:t>
-      </w:r>
-      <w:proofErr w:type="gramStart"/>
-      <w:r>
-        <w:t xml:space="preserve">  ]</w:t>
-      </w:r>
-      <w:proofErr w:type="gramEnd"/>
-      <w:r>
-        <w:t xml:space="preserve"> </w:t>
-      </w:r>
-      <w:r>
-        <w:t>Very Satisfied</w:t>
-      </w:r>
-      <w:r>
-        <w:t xml:space="preserve">    </w:t>
-      </w:r>
-      <w:r>
-        <w:t xml:space="preserve"> </w:t>
-      </w:r>
-      <w:r>
-        <w:t xml:space="preserve"> </w:t>
-      </w:r>
-      <w:r>
-        <w:t xml:space="preserve">    </w:t>
-      </w:r>
+        <w:t>4.</w:t>
+      </w:r>
+      <w:r>
+        <w:rPr>
+          <w:b/>
+          <w:bCs/>
+        </w:rPr>
+        <w:t xml:space="preserve"> </w:t>
+      </w:r>
+      <w:r>
+        <w:rPr>
+          <w:b/>
+          <w:bCs/>
+        </w:rPr>
+        <w:t>How effective was the student in solving problems and making decisions during the completion of the project?</w:t>
+      </w:r>
+    </w:p>
+    <w:p>
+      <w:pPr>
+        <w:ind w:firstLine="270"/>
+      </w:pPr>
       <w:r>
         <w:t xml:space="preserve">[   ] </w:t>
-      </w:r>
-      <w:r>
-        <w:t>Satisfied</w:t>
-      </w:r>
-      <w:r>
-        <w:t xml:space="preserve">    </w:t>
-      </w:r>
-      <w:r>
-        <w:t xml:space="preserve">    </w:t>
-      </w:r>
-      <w:r>
-        <w:t xml:space="preserve">  </w:t>
-      </w:r>
-      <w:r>
-        <w:t xml:space="preserve">[   ] </w:t>
-      </w:r>
-      <w:r>
-        <w:t>Neutral</w:t>
-      </w:r>
-      <w:r>
-        <w:t xml:space="preserve">  </w:t>
-      </w:r>
-      <w:r>
-        <w:t xml:space="preserve">   </w:t>
-      </w:r>
-      <w:r>
-        <w:t xml:space="preserve"> </w:t>
-      </w:r>
-      <w:r>
-        <w:t xml:space="preserve">  </w:t>
-      </w:r>
-      <w:r>
-        <w:t xml:space="preserve">   </w:t>
-      </w:r>
-      <w:r>
-        <w:t xml:space="preserve">[   ] </w:t>
-      </w:r>
-      <w:r>
-        <w:t>Dissatisfied</w:t>
-      </w:r>
-      <w:r>
-        <w:t xml:space="preserve"> </w:t>
-      </w:r>
-      <w:r>
-        <w:t xml:space="preserve">  </w:t>
-      </w:r>
-      <w:r>
-        <w:t xml:space="preserve">       </w:t>
-      </w:r>
-      <w:r>
-        <w:t xml:space="preserve">[   ] </w:t>
-      </w:r>
-      <w:r>
-        <w:t>Very Dissatisfied</w:t>
-      </w:r>
-    </w:p>
-    <w:p>
-      <w:pPr>
-        <w:ind w:firstLine="270"/>
-      </w:pPr>
-      <w:r>
-        <w:rPr>
-          <w:b/>
-          <w:bCs/>
-        </w:rPr>
-        <w:t>Add Comment</w:t>
-      </w:r>
-      <w:r>
-        <w:t xml:space="preserve">: </w:t>
-      </w:r>
-      <w:r>
-        <w:t xml:space="preserve"> </w:t>
-      </w:r>
-    </w:p>
-    <w:p>
-      <w:pPr>
-        <w:ind w:firstLine="270"/>
-      </w:pPr>
-    </w:p>
-    <w:p>
-      <w:pPr>
-        <w:ind w:firstLine="270"/>
-      </w:pPr>
-    </w:p>
-    <w:p>
-      <w:pPr>
-        <w:ind w:firstLine="270"/>
-      </w:pPr>
-    </w:p>
-    <w:p>
-      <w:pPr>
-        <w:rPr>
-          <w:b/>
-          <w:bCs/>
-        </w:rPr>
-      </w:pPr>
-      <w:r>
-        <w:rPr>
-          <w:b/>
-          <w:bCs/>
-        </w:rPr>
-        <w:t>3.</w:t>
-      </w:r>
-      <w:r>
-        <w:rPr>
-          <w:b/>
-          <w:bCs/>
-        </w:rPr>
-        <w:t xml:space="preserve"> </w:t>
-      </w:r>
-      <w:r>
-        <w:rPr>
-          <w:b/>
-          <w:bCs/>
-        </w:rPr>
-        <w:t>What is your impression of the student’s knowledge and skill level based on your experience working with him/her?</w:t>
-      </w:r>
-    </w:p>
-    <w:p>
-      <w:pPr>
-        <w:ind w:firstLine="270"/>
-      </w:pPr>
-      <w:r>
-        <w:t xml:space="preserve">[ </w:t>
-      </w:r>
-      <w:proofErr w:type="gramStart"/>
-      <w:r>
-        <w:t xml:space="preserve">  ]</w:t>
-      </w:r>
-      <w:proofErr w:type="gramEnd"/>
-      <w:r>
-        <w:t xml:space="preserve"> </w:t>
-      </w:r>
-      <w:r>
-        <w:t>5</w:t>
-      </w:r>
-      <w:r>
-        <w:t xml:space="preserve"> (High)</w:t>
-      </w:r>
-      <w:r>
-        <w:t xml:space="preserve">     </w:t>
-      </w:r>
-      <w:r>
-        <w:t xml:space="preserve">  </w:t>
-      </w:r>
-      <w:r>
-        <w:t xml:space="preserve">    </w:t>
-      </w:r>
-      <w:r>
-        <w:t xml:space="preserve"> </w:t>
-      </w:r>
-      <w:r>
-        <w:t xml:space="preserve">  </w:t>
-      </w:r>
-      <w:r>
-        <w:t xml:space="preserve">  </w:t>
-      </w:r>
-      <w:r>
-        <w:t xml:space="preserve">[   ] </w:t>
-      </w:r>
-      <w:r>
-        <w:t xml:space="preserve">4      </w:t>
-      </w:r>
-      <w:r>
-        <w:t xml:space="preserve">  </w:t>
-      </w:r>
-      <w:r>
-        <w:t xml:space="preserve">    </w:t>
-      </w:r>
-      <w:r>
-        <w:t xml:space="preserve">    </w:t>
-      </w:r>
-      <w:r>
-        <w:t xml:space="preserve">[   ] </w:t>
-      </w:r>
-      <w:r>
-        <w:t xml:space="preserve">3     </w:t>
-      </w:r>
-      <w:r>
-        <w:t xml:space="preserve"> </w:t>
-      </w:r>
-      <w:r>
-        <w:t xml:space="preserve">     </w:t>
-      </w:r>
-      <w:r>
-        <w:t xml:space="preserve">     </w:t>
-      </w:r>
-      <w:r>
-        <w:t xml:space="preserve">[   ] </w:t>
-      </w:r>
-      <w:r>
-        <w:t xml:space="preserve">2      </w:t>
-      </w:r>
-      <w:r>
-        <w:t xml:space="preserve"> </w:t>
-      </w:r>
-      <w:r>
-        <w:t xml:space="preserve"> </w:t>
-      </w:r>
-      <w:r>
-        <w:t xml:space="preserve"> </w:t>
-      </w:r>
-      <w:r>
-        <w:t xml:space="preserve">     </w:t>
-      </w:r>
-      <w:r>
-        <w:t xml:space="preserve">   </w:t>
-      </w:r>
-      <w:r>
-        <w:t xml:space="preserve">[   ] </w:t>
-      </w:r>
-      <w:r>
-        <w:t>1</w:t>
-      </w:r>
-      <w:r>
-        <w:t xml:space="preserve"> (</w:t>
-      </w:r>
-      <w:r>
-        <w:t>Low</w:t>
-      </w:r>
-      <w:r>
-        <w:t>)</w:t>
-      </w:r>
-    </w:p>
-    <w:p>
-      <w:pPr>
-        <w:ind w:firstLine="270"/>
-      </w:pPr>
-      <w:r>
-        <w:rPr>
-          <w:b/>
-          <w:bCs/>
-        </w:rPr>
-        <w:t>Add Comment</w:t>
-      </w:r>
-      <w:r>
-        <w:t xml:space="preserve">:  </w:t>
-      </w:r>
-    </w:p>
-    <w:p>
-      <w:pPr>
-        <w:ind w:firstLine="270"/>
-      </w:pPr>
-    </w:p>
-    <w:p>
-      <w:pPr>
-        <w:ind w:firstLine="270"/>
-      </w:pPr>
-    </w:p>
-    <w:p>
-      <w:pPr>
-        <w:ind w:firstLine="270"/>
-      </w:pPr>
-    </w:p>
-    <w:p>
-      <w:pPr>
-        <w:rPr>
-          <w:b/>
-          <w:bCs/>
-        </w:rPr>
-      </w:pPr>
-      <w:r>
-        <w:rPr>
-          <w:b/>
-          <w:bCs/>
-        </w:rPr>
-        <w:t>4.</w:t>
-      </w:r>
-      <w:r>
-        <w:rPr>
-          <w:b/>
-          <w:bCs/>
-        </w:rPr>
-        <w:t xml:space="preserve"> </w:t>
-      </w:r>
-      <w:r>
-        <w:rPr>
-          <w:b/>
-          <w:bCs/>
-        </w:rPr>
-        <w:t>How effective was the student in solving problems and making decisions during the completion of the project?</w:t>
-      </w:r>
-    </w:p>
-    <w:p>
-      <w:pPr>
-        <w:ind w:firstLine="270"/>
-      </w:pPr>
-      <w:r>
-        <w:t xml:space="preserve">[ </w:t>
-      </w:r>
-      <w:proofErr w:type="gramStart"/>
-      <w:r>
-        <w:t xml:space="preserve">  ]</w:t>
-      </w:r>
-      <w:proofErr w:type="gramEnd"/>
-      <w:r>
-        <w:t xml:space="preserve"> </w:t>
       </w:r>
       <w:r>
         <w:t>Very Effective</w:t>
@@ -1058,15 +985,7 @@
         <w:ind w:firstLine="270"/>
       </w:pPr>
       <w:r>
-        <w:t xml:space="preserve">[ </w:t>
-      </w:r>
-      <w:proofErr w:type="gramStart"/>
-      <w:r>
-        <w:t xml:space="preserve">  ]</w:t>
-      </w:r>
-      <w:proofErr w:type="gramEnd"/>
-      <w:r>
-        <w:t xml:space="preserve"> </w:t>
+        <w:t xml:space="preserve">[   ] </w:t>
       </w:r>
       <w:r>
         <w:t>Very Likely</w:t>
@@ -1198,15 +1117,7 @@
         <w:ind w:firstLine="270"/>
       </w:pPr>
       <w:r>
-        <w:t xml:space="preserve">[ </w:t>
-      </w:r>
-      <w:proofErr w:type="gramStart"/>
-      <w:r>
-        <w:t xml:space="preserve">  ]</w:t>
-      </w:r>
-      <w:proofErr w:type="gramEnd"/>
-      <w:r>
-        <w:t xml:space="preserve"> </w:t>
+        <w:t xml:space="preserve">[   ] </w:t>
       </w:r>
       <w:r>
         <w:t>Very Likely</w:t>
@@ -2070,7 +1981,7 @@
 </file>
 
 <file path=word/styles.xml><?xml version="1.0" encoding="utf-8"?>
-<w:styles xmlns:mc="http://schemas.openxmlformats.org/markup-compatibility/2006" xmlns:r="http://schemas.openxmlformats.org/officeDocument/2006/relationships" xmlns:w="http://schemas.openxmlformats.org/wordprocessingml/2006/main" xmlns:w14="http://schemas.microsoft.com/office/word/2010/wordml" xmlns:w15="http://schemas.microsoft.com/office/word/2012/wordml" xmlns:w16cex="http://schemas.microsoft.com/office/word/2018/wordml/cex" xmlns:w16cid="http://schemas.microsoft.com/office/word/2016/wordml/cid" xmlns:w16="http://schemas.microsoft.com/office/word/2018/wordml" xmlns:w16sdtdh="http://schemas.microsoft.com/office/word/2020/wordml/sdtdatahash" xmlns:w16se="http://schemas.microsoft.com/office/word/2015/wordml/symex" mc:Ignorable="w14 w15 w16se w16cid w16 w16cex w16sdtdh">
+<w:styles xmlns:mc="http://schemas.openxmlformats.org/markup-compatibility/2006" xmlns:r="http://schemas.openxmlformats.org/officeDocument/2006/relationships" xmlns:w="http://schemas.openxmlformats.org/wordprocessingml/2006/main" xmlns:w14="http://schemas.microsoft.com/office/word/2010/wordml" xmlns:w15="http://schemas.microsoft.com/office/word/2012/wordml" xmlns:w16cex="http://schemas.microsoft.com/office/word/2018/wordml/cex" xmlns:w16cid="http://schemas.microsoft.com/office/word/2016/wordml/cid" xmlns:w16="http://schemas.microsoft.com/office/word/2018/wordml" xmlns:w16du="http://schemas.microsoft.com/office/word/2023/wordml/word16du" xmlns:w16sdtdh="http://schemas.microsoft.com/office/word/2020/wordml/sdtdatahash" xmlns:w16se="http://schemas.microsoft.com/office/word/2015/wordml/symex" mc:Ignorable="w14 w15 w16se w16cid w16 w16cex w16sdtdh w16du">
   <w:docDefaults>
     <w:rPrDefault>
       <w:rPr>

</xml_diff>